<commit_message>
fixed incorrect spacing between runs
</commit_message>
<xml_diff>
--- a/client/src/dto/docx/__tests__/fixtures/expected/Test Cover Page - Header Challenge Case.docx
+++ b/client/src/dto/docx/__tests__/fixtures/expected/Test Cover Page - Header Challenge Case.docx
@@ -1478,6 +1478,19 @@
           <w:noProof/>
         </w:rPr>
         <w:t>Section Break (Next Page)</w:t>
+      </w:r>
+    </w:p>
+    <w:p>
+      <w:pPr>
+        <w:rPr>
+          <w:noProof/>
+        </w:rPr>
+      </w:pPr>
+      <w:r>
+        <w:rPr>
+          <w:noProof/>
+        </w:rPr>
+        <w:br w:type="page"/>
       </w:r>
     </w:p>
     <w:p>

</xml_diff>